<commit_message>
Minor changes in Javadocs
</commit_message>
<xml_diff>
--- a/Recommendations for change to the game engine.docx
+++ b/Recommendations for change to the game engine.docx
@@ -3,7 +3,17 @@
 <w:document xmlns:wpc="http://schemas.microsoft.com/office/word/2010/wordprocessingCanvas" xmlns:cx="http://schemas.microsoft.com/office/drawing/2014/chartex" xmlns:cx1="http://schemas.microsoft.com/office/drawing/2015/9/8/chartex" xmlns:cx2="http://schemas.microsoft.com/office/drawing/2015/10/21/chartex" xmlns:cx3="http://schemas.microsoft.com/office/drawing/2016/5/9/chartex" xmlns:cx4="http://schemas.microsoft.com/office/drawing/2016/5/10/chartex" xmlns:cx5="http://schemas.microsoft.com/office/drawing/2016/5/11/chartex" xmlns:cx6="http://schemas.microsoft.com/office/drawing/2016/5/12/chartex" xmlns:cx7="http://schemas.microsoft.com/office/drawing/2016/5/13/chartex" xmlns:cx8="http://schemas.microsoft.com/office/drawing/2016/5/14/chartex" xmlns:mc="http://schemas.openxmlformats.org/markup-compatibility/2006" xmlns:aink="http://schemas.microsoft.com/office/drawing/2016/ink" xmlns:am3d="http://schemas.microsoft.com/office/drawing/2017/model3d" xmlns:o="urn:schemas-microsoft-com:office:office" xmlns:r="http://schemas.openxmlformats.org/officeDocument/2006/relationships" xmlns:m="http://schemas.openxmlformats.org/officeDocument/2006/math" xmlns:v="urn:schemas-microsoft-com:vml" xmlns:wp14="http://schemas.microsoft.com/office/word/2010/wordprocessingDrawing" xmlns:wp="http://schemas.openxmlformats.org/drawingml/2006/wordprocessingDrawing" xmlns:w10="urn:schemas-microsoft-com:office:word" xmlns:w="http://schemas.openxmlformats.org/wordprocessingml/2006/main" xmlns:w14="http://schemas.microsoft.com/office/word/2010/wordml" xmlns:w15="http://schemas.microsoft.com/office/word/2012/wordml" xmlns:w16cid="http://schemas.microsoft.com/office/word/2016/wordml/cid" xmlns:w16se="http://schemas.microsoft.com/office/word/2015/wordml/symex" xmlns:wpg="http://schemas.microsoft.com/office/word/2010/wordprocessingGroup" xmlns:wpi="http://schemas.microsoft.com/office/word/2010/wordprocessingInk" xmlns:wne="http://schemas.microsoft.com/office/word/2006/wordml" xmlns:wps="http://schemas.microsoft.com/office/word/2010/wordprocessingShape" mc:Ignorable="w14 w15 w16se w16cid wp14">
   <w:body>
     <w:p>
-      <w:r>
+      <w:pPr>
+        <w:rPr>
+          <w:sz w:val="24"/>
+          <w:szCs w:val="24"/>
+        </w:rPr>
+      </w:pPr>
+      <w:r>
+        <w:rPr>
+          <w:sz w:val="24"/>
+          <w:szCs w:val="24"/>
+        </w:rPr>
         <w:t xml:space="preserve">Possible criticism </w:t>
       </w:r>
     </w:p>
@@ -16,23 +26,288 @@
         </w:numPr>
         <w:rPr>
           <w:b/>
-        </w:rPr>
-      </w:pPr>
-      <w:r>
+          <w:sz w:val="24"/>
+          <w:szCs w:val="24"/>
+        </w:rPr>
+      </w:pPr>
+      <w:r>
+        <w:rPr>
+          <w:sz w:val="24"/>
+          <w:szCs w:val="24"/>
+        </w:rPr>
         <w:t>the use assertions rather than checked error handling.</w:t>
       </w:r>
     </w:p>
     <w:p>
       <w:pPr>
-        <w:pStyle w:val="ListParagraph"/>
-        <w:numPr>
-          <w:ilvl w:val="0"/>
-          <w:numId w:val="1"/>
-        </w:numPr>
-        <w:rPr>
-          <w:b/>
-        </w:rPr>
-      </w:pPr>
+        <w:rPr>
+          <w:sz w:val="24"/>
+          <w:szCs w:val="24"/>
+        </w:rPr>
+      </w:pPr>
+      <w:r>
+        <w:rPr>
+          <w:sz w:val="24"/>
+          <w:szCs w:val="24"/>
+        </w:rPr>
+        <w:t xml:space="preserve">Some actions such as </w:t>
+      </w:r>
+      <w:proofErr w:type="gramStart"/>
+      <w:r>
+        <w:rPr>
+          <w:sz w:val="24"/>
+          <w:szCs w:val="24"/>
+        </w:rPr>
+        <w:t>take</w:t>
+      </w:r>
+      <w:proofErr w:type="gramEnd"/>
+      <w:r>
+        <w:rPr>
+          <w:sz w:val="24"/>
+          <w:szCs w:val="24"/>
+        </w:rPr>
+        <w:t xml:space="preserve"> and leave are tied to HP</w:t>
+      </w:r>
+    </w:p>
+    <w:p>
+      <w:pPr>
+        <w:rPr>
+          <w:sz w:val="24"/>
+          <w:szCs w:val="24"/>
+        </w:rPr>
+      </w:pPr>
+    </w:p>
+    <w:p>
+      <w:pPr>
+        <w:rPr>
+          <w:sz w:val="24"/>
+          <w:szCs w:val="24"/>
+        </w:rPr>
+      </w:pPr>
+    </w:p>
+    <w:p>
+      <w:pPr>
+        <w:rPr>
+          <w:rStyle w:val="js-about-item-abstr"/>
+          <w:sz w:val="24"/>
+          <w:szCs w:val="24"/>
+        </w:rPr>
+      </w:pPr>
+      <w:r>
+        <w:rPr>
+          <w:sz w:val="24"/>
+          <w:szCs w:val="24"/>
+        </w:rPr>
+        <w:t xml:space="preserve">Lack of </w:t>
+      </w:r>
+      <w:proofErr w:type="gramStart"/>
+      <w:r>
+        <w:rPr>
+          <w:sz w:val="24"/>
+          <w:szCs w:val="24"/>
+        </w:rPr>
+        <w:t>sufficient</w:t>
+      </w:r>
+      <w:proofErr w:type="gramEnd"/>
+      <w:r>
+        <w:rPr>
+          <w:sz w:val="24"/>
+          <w:szCs w:val="24"/>
+        </w:rPr>
+        <w:t xml:space="preserve"> </w:t>
+      </w:r>
+      <w:proofErr w:type="spellStart"/>
+      <w:r>
+        <w:rPr>
+          <w:sz w:val="24"/>
+          <w:szCs w:val="24"/>
+        </w:rPr>
+        <w:t>J</w:t>
+      </w:r>
+      <w:r>
+        <w:rPr>
+          <w:sz w:val="24"/>
+          <w:szCs w:val="24"/>
+        </w:rPr>
+        <w:t>avaDoc</w:t>
+      </w:r>
+      <w:proofErr w:type="spellEnd"/>
+      <w:r>
+        <w:rPr>
+          <w:sz w:val="24"/>
+          <w:szCs w:val="24"/>
+        </w:rPr>
+        <w:t xml:space="preserve"> in many methods regardless of their </w:t>
+      </w:r>
+      <w:r>
+        <w:rPr>
+          <w:rStyle w:val="js-about-item-abstr"/>
+          <w:sz w:val="24"/>
+          <w:szCs w:val="24"/>
+        </w:rPr>
+        <w:t>Access modifiers</w:t>
+      </w:r>
+      <w:r>
+        <w:rPr>
+          <w:rStyle w:val="js-about-item-abstr"/>
+          <w:sz w:val="24"/>
+          <w:szCs w:val="24"/>
+        </w:rPr>
+        <w:t xml:space="preserve">, this makes it difficult </w:t>
+      </w:r>
+      <w:r>
+        <w:rPr>
+          <w:rStyle w:val="js-about-item-abstr"/>
+          <w:sz w:val="24"/>
+          <w:szCs w:val="24"/>
+        </w:rPr>
+        <w:t xml:space="preserve">for programmers </w:t>
+      </w:r>
+      <w:r>
+        <w:rPr>
+          <w:rStyle w:val="js-about-item-abstr"/>
+          <w:sz w:val="24"/>
+          <w:szCs w:val="24"/>
+        </w:rPr>
+        <w:t>to understand and</w:t>
+      </w:r>
+      <w:r>
+        <w:rPr>
+          <w:rStyle w:val="js-about-item-abstr"/>
+          <w:sz w:val="24"/>
+          <w:szCs w:val="24"/>
+        </w:rPr>
+        <w:t xml:space="preserve"> thus might</w:t>
+      </w:r>
+      <w:r>
+        <w:rPr>
+          <w:rStyle w:val="js-about-item-abstr"/>
+          <w:sz w:val="24"/>
+          <w:szCs w:val="24"/>
+        </w:rPr>
+        <w:t xml:space="preserve"> decrease </w:t>
+      </w:r>
+      <w:r>
+        <w:rPr>
+          <w:rStyle w:val="js-about-item-abstr"/>
+          <w:sz w:val="24"/>
+          <w:szCs w:val="24"/>
+        </w:rPr>
+        <w:t xml:space="preserve">their </w:t>
+      </w:r>
+      <w:r>
+        <w:rPr>
+          <w:rStyle w:val="js-about-item-abstr"/>
+          <w:sz w:val="24"/>
+          <w:szCs w:val="24"/>
+        </w:rPr>
+        <w:t xml:space="preserve">productivity as they will be spending time </w:t>
+      </w:r>
+      <w:r>
+        <w:rPr>
+          <w:rStyle w:val="js-about-item-abstr"/>
+          <w:sz w:val="24"/>
+          <w:szCs w:val="24"/>
+        </w:rPr>
+        <w:t xml:space="preserve">studying the underlying </w:t>
+      </w:r>
+      <w:r>
+        <w:rPr>
+          <w:rStyle w:val="js-about-item-abstr"/>
+          <w:sz w:val="24"/>
+          <w:szCs w:val="24"/>
+        </w:rPr>
+        <w:t>code.</w:t>
+      </w:r>
+      <w:r>
+        <w:rPr>
+          <w:rStyle w:val="js-about-item-abstr"/>
+          <w:sz w:val="24"/>
+          <w:szCs w:val="24"/>
+        </w:rPr>
+        <w:t xml:space="preserve"> Therefore</w:t>
+      </w:r>
+      <w:r>
+        <w:rPr>
+          <w:rStyle w:val="js-about-item-abstr"/>
+          <w:sz w:val="24"/>
+          <w:szCs w:val="24"/>
+        </w:rPr>
+        <w:t xml:space="preserve">, </w:t>
+      </w:r>
+      <w:r>
+        <w:rPr>
+          <w:rStyle w:val="js-about-item-abstr"/>
+          <w:sz w:val="24"/>
+          <w:szCs w:val="24"/>
+        </w:rPr>
+        <w:t xml:space="preserve">such design </w:t>
+      </w:r>
+      <w:r>
+        <w:rPr>
+          <w:rStyle w:val="js-about-item-abstr"/>
+          <w:sz w:val="24"/>
+          <w:szCs w:val="24"/>
+        </w:rPr>
+        <w:t>may</w:t>
+      </w:r>
+      <w:r>
+        <w:rPr>
+          <w:rStyle w:val="js-about-item-abstr"/>
+          <w:sz w:val="24"/>
+          <w:szCs w:val="24"/>
+        </w:rPr>
+        <w:t xml:space="preserve"> result in the creation of </w:t>
+      </w:r>
+      <w:r>
+        <w:rPr>
+          <w:rStyle w:val="js-about-item-abstr"/>
+          <w:sz w:val="24"/>
+          <w:szCs w:val="24"/>
+        </w:rPr>
+        <w:t xml:space="preserve">similar or duplicated </w:t>
+      </w:r>
+      <w:r>
+        <w:rPr>
+          <w:rStyle w:val="js-about-item-abstr"/>
+          <w:sz w:val="24"/>
+          <w:szCs w:val="24"/>
+        </w:rPr>
+        <w:t>methods</w:t>
+      </w:r>
+      <w:r>
+        <w:rPr>
+          <w:rStyle w:val="js-about-item-abstr"/>
+          <w:sz w:val="24"/>
+          <w:szCs w:val="24"/>
+        </w:rPr>
+        <w:t xml:space="preserve"> to overcome time constraint.</w:t>
+      </w:r>
+    </w:p>
+    <w:p>
+      <w:pPr>
+        <w:rPr>
+          <w:rStyle w:val="js-about-item-abstr"/>
+          <w:sz w:val="24"/>
+          <w:szCs w:val="24"/>
+        </w:rPr>
+      </w:pPr>
+    </w:p>
+    <w:p>
+      <w:pPr>
+        <w:rPr>
+          <w:sz w:val="24"/>
+          <w:szCs w:val="24"/>
+        </w:rPr>
+      </w:pPr>
+      <w:r>
+        <w:rPr>
+          <w:rStyle w:val="js-about-item-abstr"/>
+          <w:sz w:val="24"/>
+          <w:szCs w:val="24"/>
+        </w:rPr>
+        <w:t xml:space="preserve"> </w:t>
+      </w:r>
       <w:bookmarkStart w:id="0" w:name="_GoBack"/>
       <w:bookmarkEnd w:id="0"/>
     </w:p>
@@ -603,6 +878,11 @@
       <w:contextualSpacing/>
     </w:pPr>
   </w:style>
+  <w:style w:type="character" w:customStyle="1" w:styleId="js-about-item-abstr">
+    <w:name w:val="js-about-item-abstr"/>
+    <w:basedOn w:val="DefaultParagraphFont"/>
+    <w:rsid w:val="007357C2"/>
+  </w:style>
 </w:styles>
 </file>
 

</xml_diff>

<commit_message>
added recommendations to game engine
</commit_message>
<xml_diff>
--- a/Recommendations for change to the game engine.docx
+++ b/Recommendations for change to the game engine.docx
@@ -250,8 +250,6 @@
         </w:rPr>
         <w:tab/>
       </w:r>
-      <w:bookmarkStart w:id="0" w:name="_GoBack"/>
-      <w:bookmarkEnd w:id="0"/>
       <w:r>
         <w:rPr>
           <w:sz w:val="28"/>
@@ -2010,10 +2008,97 @@
         <w:spacing w:line="276" w:lineRule="auto"/>
         <w:rPr>
           <w:rStyle w:val="js-about-item-abstr"/>
-          <w:sz w:val="25"/>
-          <w:szCs w:val="25"/>
-        </w:rPr>
-      </w:pPr>
+          <w:b/>
+          <w:sz w:val="25"/>
+          <w:szCs w:val="25"/>
+        </w:rPr>
+      </w:pPr>
+      <w:r>
+        <w:rPr>
+          <w:rStyle w:val="js-about-item-abstr"/>
+          <w:b/>
+          <w:sz w:val="25"/>
+          <w:szCs w:val="25"/>
+        </w:rPr>
+        <w:t>Encapsulation</w:t>
+      </w:r>
+    </w:p>
+    <w:p>
+      <w:pPr>
+        <w:spacing w:line="276" w:lineRule="auto"/>
+        <w:rPr>
+          <w:rStyle w:val="js-about-item-abstr"/>
+          <w:sz w:val="25"/>
+          <w:szCs w:val="25"/>
+        </w:rPr>
+      </w:pPr>
+      <w:r>
+        <w:rPr>
+          <w:rStyle w:val="js-about-item-abstr"/>
+          <w:sz w:val="25"/>
+          <w:szCs w:val="25"/>
+        </w:rPr>
+        <w:t>The getters and setters of some classes especially in affordance and location allows for clients to changes the attributes of these classes rendering the use of making attributes private. A solution to this would be to create defensive copies for such methods. Although this would increase the time complexity and may slightly increase the overall running speed of the game engine, it would prevent privacy leaks and would not result in a loss of encapsulation</w:t>
+      </w:r>
+    </w:p>
+    <w:p>
+      <w:pPr>
+        <w:spacing w:line="276" w:lineRule="auto"/>
+        <w:rPr>
+          <w:rStyle w:val="js-about-item-abstr"/>
+          <w:sz w:val="25"/>
+          <w:szCs w:val="25"/>
+        </w:rPr>
+      </w:pPr>
+    </w:p>
+    <w:p>
+      <w:pPr>
+        <w:spacing w:line="276" w:lineRule="auto"/>
+        <w:rPr>
+          <w:rStyle w:val="js-about-item-abstr"/>
+          <w:b/>
+          <w:sz w:val="25"/>
+          <w:szCs w:val="25"/>
+        </w:rPr>
+      </w:pPr>
+      <w:r>
+        <w:rPr>
+          <w:rStyle w:val="js-about-item-abstr"/>
+          <w:b/>
+          <w:sz w:val="25"/>
+          <w:szCs w:val="25"/>
+        </w:rPr>
+        <w:t>Literals</w:t>
+      </w:r>
+    </w:p>
+    <w:p>
+      <w:pPr>
+        <w:spacing w:line="276" w:lineRule="auto"/>
+        <w:rPr>
+          <w:rStyle w:val="js-about-item-abstr"/>
+          <w:sz w:val="25"/>
+          <w:szCs w:val="25"/>
+        </w:rPr>
+      </w:pPr>
+      <w:r>
+        <w:rPr>
+          <w:rStyle w:val="js-about-item-abstr"/>
+          <w:sz w:val="25"/>
+          <w:szCs w:val="25"/>
+        </w:rPr>
+        <w:t xml:space="preserve">The excessive use of literals especially in Grid makes it hard to understand and difficult to maintain should the requirements for the world change and there needs to be a different set of coordinates and movements in the game. A solution to this would be to </w:t>
+      </w:r>
+      <w:r>
+        <w:rPr>
+          <w:rStyle w:val="js-about-item-abstr"/>
+          <w:sz w:val="25"/>
+          <w:szCs w:val="25"/>
+        </w:rPr>
+        <w:lastRenderedPageBreak/>
+        <w:t>refactor the code so that the literals are made as attributes that can be easily modified instead of meaningless numbers put into methods, so that it is more readable and can be easily changed.</w:t>
+      </w:r>
+      <w:bookmarkStart w:id="0" w:name="_GoBack"/>
+      <w:bookmarkEnd w:id="0"/>
     </w:p>
     <w:sectPr>
       <w:pgSz w:w="11906" w:h="16838"/>

</xml_diff>